<commit_message>
dodata tema ispod naslova
</commit_message>
<xml_diff>
--- a/Sirova dokumenta/Процес развоја производа.docx
+++ b/Sirova dokumenta/Процес развоја производа.docx
@@ -181,6 +181,26 @@
     <w:p>
       <w:pPr>
         <w:ind w:firstLine="0"/>
+        <w:jc w:val="center"/>
+        <w:rPr>
+          <w:rStyle w:val="SubtleEmphasis"/>
+          <w:rFonts w:ascii="Courier New" w:hAnsi="Courier New" w:cs="Courier New"/>
+          <w:i w:val="0"/>
+          <w:lang w:val="en-US"/>
+        </w:rPr>
+      </w:pPr>
+      <w:r>
+        <w:rPr>
+          <w:rStyle w:val="SubtleEmphasis"/>
+          <w:i w:val="0"/>
+          <w:lang w:val="sr-Cyrl-RS"/>
+        </w:rPr>
+        <w:t>-пројектовање производа/услуге-</w:t>
+      </w:r>
+    </w:p>
+    <w:p>
+      <w:pPr>
+        <w:ind w:firstLine="0"/>
         <w:rPr>
           <w:sz w:val="28"/>
           <w:szCs w:val="28"/>
@@ -191,6 +211,7 @@
     <w:p>
       <w:pPr>
         <w:ind w:firstLine="0"/>
+        <w:jc w:val="center"/>
         <w:rPr>
           <w:sz w:val="28"/>
           <w:szCs w:val="28"/>
@@ -230,17 +251,8 @@
           <w:lang w:val="sr-Cyrl-RS"/>
         </w:rPr>
       </w:pPr>
-    </w:p>
-    <w:p>
-      <w:pPr>
-        <w:ind w:firstLine="0"/>
-        <w:jc w:val="center"/>
-        <w:rPr>
-          <w:sz w:val="28"/>
-          <w:szCs w:val="28"/>
-          <w:lang w:val="sr-Cyrl-RS"/>
-        </w:rPr>
-      </w:pPr>
+      <w:bookmarkStart w:id="0" w:name="_GoBack"/>
+      <w:bookmarkEnd w:id="0"/>
     </w:p>
     <w:p>
       <w:pPr>
@@ -503,9 +515,9 @@
           <w:lang w:val="sr-Cyrl-RS"/>
         </w:rPr>
       </w:pPr>
-      <w:bookmarkStart w:id="0" w:name="_Toc72006519"/>
-      <w:bookmarkStart w:id="1" w:name="_Toc206169045"/>
-      <w:bookmarkStart w:id="2" w:name="_Toc72006506"/>
+      <w:bookmarkStart w:id="1" w:name="_Toc72006519"/>
+      <w:bookmarkStart w:id="2" w:name="_Toc206169045"/>
+      <w:bookmarkStart w:id="3" w:name="_Toc72006506"/>
       <w:r>
         <w:rPr>
           <w:lang w:val="sr-Cyrl-RS"/>
@@ -513,8 +525,8 @@
         <w:lastRenderedPageBreak/>
         <w:t>Садржај</w:t>
       </w:r>
-      <w:bookmarkEnd w:id="0"/>
       <w:bookmarkEnd w:id="1"/>
+      <w:bookmarkEnd w:id="2"/>
     </w:p>
     <w:sdt>
       <w:sdtPr>
@@ -1812,7 +1824,7 @@
           <w:lang w:val="en-US"/>
         </w:rPr>
       </w:pPr>
-      <w:bookmarkStart w:id="3" w:name="_Toc206169046"/>
+      <w:bookmarkStart w:id="4" w:name="_Toc206169046"/>
       <w:r>
         <w:rPr>
           <w:lang w:val="sr-Cyrl-RS"/>
@@ -1820,118 +1832,11 @@
         <w:lastRenderedPageBreak/>
         <w:t>Увод</w:t>
       </w:r>
-      <w:bookmarkEnd w:id="2"/>
       <w:bookmarkEnd w:id="3"/>
-    </w:p>
-    <w:p>
-      <w:pPr>
-        <w:rPr>
-          <w:lang w:val="sr-Cyrl-RS"/>
-        </w:rPr>
-      </w:pPr>
-      <w:r>
-        <w:rPr>
-          <w:lang w:val="sr-Cyrl-RS"/>
-        </w:rPr>
-        <w:t xml:space="preserve">Овај пројекат представља опис и моделовање пословног процеса у оквиру постојећег кафића </w:t>
-      </w:r>
-      <w:proofErr w:type="spellStart"/>
-      <w:r>
-        <w:rPr>
-          <w:lang w:val="en-US"/>
-        </w:rPr>
-        <w:t>CapiBar</w:t>
-      </w:r>
-      <w:proofErr w:type="spellEnd"/>
-      <w:r>
-        <w:rPr>
-          <w:lang w:val="sr-Cyrl-RS"/>
-        </w:rPr>
-        <w:t xml:space="preserve">, са фокусом на увођење новог производа у понуду – коктела. </w:t>
-      </w:r>
-      <w:proofErr w:type="spellStart"/>
-      <w:proofErr w:type="gramStart"/>
-      <w:r>
-        <w:rPr>
-          <w:lang w:val="en-US"/>
-        </w:rPr>
-        <w:t>CapiBar</w:t>
-      </w:r>
-      <w:proofErr w:type="spellEnd"/>
-      <w:r>
-        <w:rPr>
-          <w:lang w:val="sr-Cyrl-RS"/>
-        </w:rPr>
-        <w:t xml:space="preserve"> је модеран кафић који комбинује пријатну атмосферу са иновативним приступом наручивању.</w:t>
-      </w:r>
-      <w:proofErr w:type="gramEnd"/>
-      <w:r>
-        <w:rPr>
-          <w:lang w:val="sr-Cyrl-RS"/>
-        </w:rPr>
-        <w:t xml:space="preserve"> На сваком столу налази се таблет рачунар путем ког гости могу да прегледају мени и директно изврше наруџбину, без посредовања конобара.</w:t>
-      </w:r>
-    </w:p>
-    <w:p>
-      <w:pPr>
-        <w:rPr>
-          <w:lang w:val="sr-Cyrl-RS"/>
-        </w:rPr>
-      </w:pPr>
-    </w:p>
-    <w:p>
-      <w:pPr>
-        <w:rPr>
-          <w:lang w:val="en-US"/>
-        </w:rPr>
-      </w:pPr>
-      <w:r>
-        <w:rPr>
-          <w:lang w:val="sr-Cyrl-RS"/>
-        </w:rPr>
-        <w:t xml:space="preserve">Циљ одабраног пословног процеса је приказ свих корака – од идеје за нови коктел, преко тестирања и набавке састојака, до увођења производа у мени апликације. Овим процесом се обезбеђује да нови производ буде квалитетно осмишљен, правовремено доступан и јасно представљен корисницима апликације, чиме се унапређује понуда </w:t>
-      </w:r>
-      <w:proofErr w:type="spellStart"/>
-      <w:r>
-        <w:rPr>
-          <w:lang w:val="en-US"/>
-        </w:rPr>
-        <w:t>CapiBar</w:t>
-      </w:r>
-      <w:proofErr w:type="spellEnd"/>
-      <w:r>
-        <w:rPr>
-          <w:lang w:val="sr-Cyrl-RS"/>
-        </w:rPr>
-        <w:t>-а и побољшава корисничко искуство.</w:t>
-      </w:r>
-    </w:p>
-    <w:p>
-      <w:pPr>
-        <w:rPr>
-          <w:lang w:val="en-US"/>
-        </w:rPr>
-      </w:pPr>
-    </w:p>
-    <w:p>
-      <w:pPr>
-        <w:pStyle w:val="Heading1"/>
-        <w:rPr>
-          <w:lang w:val="sr-Cyrl-RS"/>
-        </w:rPr>
-      </w:pPr>
-      <w:bookmarkStart w:id="4" w:name="_Toc206169047"/>
-      <w:r>
-        <w:rPr>
-          <w:lang w:val="sr-Cyrl-RS"/>
-        </w:rPr>
-        <w:t>Циљ процеса</w:t>
-      </w:r>
       <w:bookmarkEnd w:id="4"/>
     </w:p>
     <w:p>
       <w:pPr>
-        <w:ind w:firstLine="0"/>
         <w:rPr>
           <w:lang w:val="sr-Cyrl-RS"/>
         </w:rPr>
@@ -1940,7 +1845,7 @@
         <w:rPr>
           <w:lang w:val="sr-Cyrl-RS"/>
         </w:rPr>
-        <w:t xml:space="preserve">Циљ овог пословног процеса је дефинисање активности и одговорности у поступку израде новог коктела, како би се обезбедило да излаз из процеса пројектовања производа буде у потпуности усклађен са захтевима дефинисаним на самом почетку пројекта. Процес је осмишљен тако да крајњи резултат – нови коктел – буде у складу са захтевима, потребама и очекивањима купаца </w:t>
+        <w:t xml:space="preserve">Овај пројекат представља опис и моделовање пословног процеса у оквиру постојећег кафића </w:t>
       </w:r>
       <w:proofErr w:type="spellStart"/>
       <w:r>
@@ -1954,24 +1859,33 @@
         <w:rPr>
           <w:lang w:val="sr-Cyrl-RS"/>
         </w:rPr>
-        <w:t>-а, уз о</w:t>
-      </w:r>
+        <w:t xml:space="preserve">, са фокусом на увођење новог производа у понуду – коктела. </w:t>
+      </w:r>
+      <w:proofErr w:type="spellStart"/>
+      <w:proofErr w:type="gramStart"/>
+      <w:r>
+        <w:rPr>
+          <w:lang w:val="en-US"/>
+        </w:rPr>
+        <w:t>CapiBar</w:t>
+      </w:r>
+      <w:proofErr w:type="spellEnd"/>
       <w:r>
         <w:rPr>
           <w:lang w:val="sr-Cyrl-RS"/>
         </w:rPr>
-        <w:t xml:space="preserve">безбеђивање доследног квалитета и </w:t>
-      </w:r>
+        <w:t xml:space="preserve"> је модеран кафић који комбинује пријатну атмосферу са иновативним приступом наручивању.</w:t>
+      </w:r>
+      <w:proofErr w:type="gramEnd"/>
       <w:r>
         <w:rPr>
           <w:lang w:val="sr-Cyrl-RS"/>
         </w:rPr>
-        <w:t>препознатљивог укуса. На тај начин, процес доприноси унапређењу понуде кафића, повећању задовољства гостију и јачању конкурентске предности.</w:t>
+        <w:t xml:space="preserve"> На сваком столу налази се таблет рачунар путем ког гости могу да прегледају мени и директно изврше наруџбину, без посредовања конобара.</w:t>
       </w:r>
     </w:p>
     <w:p>
       <w:pPr>
-        <w:ind w:firstLine="0"/>
         <w:rPr>
           <w:lang w:val="sr-Cyrl-RS"/>
         </w:rPr>
@@ -1979,22 +1893,57 @@
     </w:p>
     <w:p>
       <w:pPr>
+        <w:rPr>
+          <w:lang w:val="en-US"/>
+        </w:rPr>
+      </w:pPr>
+      <w:r>
+        <w:rPr>
+          <w:lang w:val="sr-Cyrl-RS"/>
+        </w:rPr>
+        <w:t xml:space="preserve">Циљ одабраног пословног процеса је приказ свих корака – од идеје за нови коктел, преко тестирања и набавке састојака, до увођења производа у мени апликације. Овим процесом се обезбеђује да нови производ буде квалитетно осмишљен, правовремено доступан и јасно представљен корисницима апликације, чиме се унапређује понуда </w:t>
+      </w:r>
+      <w:proofErr w:type="spellStart"/>
+      <w:r>
+        <w:rPr>
+          <w:lang w:val="en-US"/>
+        </w:rPr>
+        <w:t>CapiBar</w:t>
+      </w:r>
+      <w:proofErr w:type="spellEnd"/>
+      <w:r>
+        <w:rPr>
+          <w:lang w:val="sr-Cyrl-RS"/>
+        </w:rPr>
+        <w:t>-а и побољшава корисничко искуство.</w:t>
+      </w:r>
+    </w:p>
+    <w:p>
+      <w:pPr>
+        <w:rPr>
+          <w:lang w:val="en-US"/>
+        </w:rPr>
+      </w:pPr>
+    </w:p>
+    <w:p>
+      <w:pPr>
         <w:pStyle w:val="Heading1"/>
         <w:rPr>
           <w:lang w:val="sr-Cyrl-RS"/>
         </w:rPr>
       </w:pPr>
-      <w:bookmarkStart w:id="5" w:name="_Toc206169048"/>
+      <w:bookmarkStart w:id="5" w:name="_Toc206169047"/>
       <w:r>
         <w:rPr>
           <w:lang w:val="sr-Cyrl-RS"/>
         </w:rPr>
-        <w:t>Одговорности</w:t>
+        <w:t>Циљ процеса</w:t>
       </w:r>
       <w:bookmarkEnd w:id="5"/>
     </w:p>
     <w:p>
       <w:pPr>
+        <w:ind w:firstLine="0"/>
         <w:rPr>
           <w:lang w:val="sr-Cyrl-RS"/>
         </w:rPr>
@@ -2003,37 +1952,38 @@
         <w:rPr>
           <w:lang w:val="sr-Cyrl-RS"/>
         </w:rPr>
-        <w:t>За контролу и примену ове процедуре одговоран је Мен</w:t>
-      </w:r>
+        <w:t xml:space="preserve">Циљ овог пословног процеса је дефинисање активности и одговорности у поступку израде новог коктела, како би се обезбедило да излаз из процеса пројектовања производа буде у потпуности усклађен са захтевима дефинисаним на самом почетку пројекта. Процес је осмишљен тако да крајњи резултат – нови коктел – буде у складу са захтевима, потребама и очекивањима купаца </w:t>
+      </w:r>
+      <w:proofErr w:type="spellStart"/>
+      <w:r>
+        <w:rPr>
+          <w:lang w:val="en-US"/>
+        </w:rPr>
+        <w:t>CapiBar</w:t>
+      </w:r>
+      <w:proofErr w:type="spellEnd"/>
       <w:r>
         <w:rPr>
           <w:lang w:val="sr-Cyrl-RS"/>
         </w:rPr>
-        <w:t xml:space="preserve">аџер </w:t>
-      </w:r>
-      <w:proofErr w:type="spellStart"/>
-      <w:r>
-        <w:rPr>
-          <w:lang w:val="en-US"/>
-        </w:rPr>
-        <w:t>CapiBar</w:t>
-      </w:r>
-      <w:proofErr w:type="spellEnd"/>
-      <w:r>
-        <w:rPr>
-          <w:lang w:val="en-US"/>
-        </w:rPr>
-        <w:t>-</w:t>
+        <w:t>-а, уз о</w:t>
       </w:r>
       <w:r>
         <w:rPr>
           <w:lang w:val="sr-Cyrl-RS"/>
         </w:rPr>
-        <w:t>а. Одговорност осталих учесника дата је у дијаграму тока и опису активности у овој процедури.</w:t>
+        <w:t xml:space="preserve">безбеђивање доследног квалитета и </w:t>
+      </w:r>
+      <w:r>
+        <w:rPr>
+          <w:lang w:val="sr-Cyrl-RS"/>
+        </w:rPr>
+        <w:t>препознатљивог укуса. На тај начин, процес доприноси унапређењу понуде кафића, повећању задовољства гостију и јачању конкурентске предности.</w:t>
       </w:r>
     </w:p>
     <w:p>
       <w:pPr>
+        <w:ind w:firstLine="0"/>
         <w:rPr>
           <w:lang w:val="sr-Cyrl-RS"/>
         </w:rPr>
@@ -2046,24 +1996,86 @@
           <w:lang w:val="sr-Cyrl-RS"/>
         </w:rPr>
       </w:pPr>
-      <w:bookmarkStart w:id="6" w:name="_Toc206169049"/>
+      <w:bookmarkStart w:id="6" w:name="_Toc206169048"/>
       <w:r>
         <w:rPr>
           <w:lang w:val="sr-Cyrl-RS"/>
         </w:rPr>
-        <w:lastRenderedPageBreak/>
-        <w:t>Поступак</w:t>
+        <w:t>Одговорности</w:t>
       </w:r>
       <w:bookmarkEnd w:id="6"/>
     </w:p>
     <w:p>
       <w:pPr>
+        <w:rPr>
+          <w:lang w:val="sr-Cyrl-RS"/>
+        </w:rPr>
+      </w:pPr>
+      <w:r>
+        <w:rPr>
+          <w:lang w:val="sr-Cyrl-RS"/>
+        </w:rPr>
+        <w:t>За контролу и примену ове процедуре одговоран је Мен</w:t>
+      </w:r>
+      <w:r>
+        <w:rPr>
+          <w:lang w:val="sr-Cyrl-RS"/>
+        </w:rPr>
+        <w:t xml:space="preserve">аџер </w:t>
+      </w:r>
+      <w:proofErr w:type="spellStart"/>
+      <w:r>
+        <w:rPr>
+          <w:lang w:val="en-US"/>
+        </w:rPr>
+        <w:t>CapiBar</w:t>
+      </w:r>
+      <w:proofErr w:type="spellEnd"/>
+      <w:r>
+        <w:rPr>
+          <w:lang w:val="en-US"/>
+        </w:rPr>
+        <w:t>-</w:t>
+      </w:r>
+      <w:r>
+        <w:rPr>
+          <w:lang w:val="sr-Cyrl-RS"/>
+        </w:rPr>
+        <w:t>а. Одговорност осталих учесника дата је у дијаграму тока и опису активности у овој процедури.</w:t>
+      </w:r>
+    </w:p>
+    <w:p>
+      <w:pPr>
+        <w:rPr>
+          <w:lang w:val="sr-Cyrl-RS"/>
+        </w:rPr>
+      </w:pPr>
+    </w:p>
+    <w:p>
+      <w:pPr>
+        <w:pStyle w:val="Heading1"/>
+        <w:rPr>
+          <w:lang w:val="sr-Cyrl-RS"/>
+        </w:rPr>
+      </w:pPr>
+      <w:bookmarkStart w:id="7" w:name="_Toc206169049"/>
+      <w:r>
+        <w:rPr>
+          <w:lang w:val="sr-Cyrl-RS"/>
+        </w:rPr>
+        <w:lastRenderedPageBreak/>
+        <w:t>Поступак</w:t>
+      </w:r>
+      <w:bookmarkEnd w:id="7"/>
+    </w:p>
+    <w:p>
+      <w:pPr>
         <w:pStyle w:val="Heading2"/>
         <w:rPr>
           <w:lang w:val="en-US"/>
         </w:rPr>
       </w:pPr>
-      <w:bookmarkStart w:id="7" w:name="_Toc206169050"/>
+      <w:bookmarkStart w:id="8" w:name="_Toc206169050"/>
       <w:proofErr w:type="spellStart"/>
       <w:r>
         <w:rPr>
@@ -2085,7 +2097,7 @@
         </w:rPr>
         <w:t>toka</w:t>
       </w:r>
-      <w:bookmarkEnd w:id="7"/>
+      <w:bookmarkEnd w:id="8"/>
       <w:proofErr w:type="spellEnd"/>
     </w:p>
     <w:tbl>
@@ -5837,7 +5849,6 @@
                 <w:lang w:val="sr-Cyrl-RS"/>
               </w:rPr>
             </w:pPr>
-            <w:bookmarkStart w:id="8" w:name="_GoBack"/>
             <w:r>
               <w:rPr>
                 <w:noProof/>
@@ -5914,7 +5925,6 @@
                 </mc:Fallback>
               </mc:AlternateContent>
             </w:r>
-            <w:bookmarkEnd w:id="8"/>
             <w:r>
               <w:rPr>
                 <w:noProof/>
@@ -16152,6 +16162,18 @@
       <w:lang w:val="en-US" w:eastAsia="ja-JP"/>
     </w:rPr>
   </w:style>
+  <w:style w:type="character" w:styleId="SubtleEmphasis">
+    <w:name w:val="Subtle Emphasis"/>
+    <w:basedOn w:val="DefaultParagraphFont"/>
+    <w:uiPriority w:val="19"/>
+    <w:qFormat/>
+    <w:rsid w:val="00EC1763"/>
+    <w:rPr>
+      <w:i/>
+      <w:iCs/>
+      <w:color w:val="808080" w:themeColor="text1" w:themeTint="7F"/>
+    </w:rPr>
+  </w:style>
 </w:styles>
 </file>
 
@@ -16715,6 +16737,18 @@
       <w:lang w:val="en-US" w:eastAsia="ja-JP"/>
     </w:rPr>
   </w:style>
+  <w:style w:type="character" w:styleId="SubtleEmphasis">
+    <w:name w:val="Subtle Emphasis"/>
+    <w:basedOn w:val="DefaultParagraphFont"/>
+    <w:uiPriority w:val="19"/>
+    <w:qFormat/>
+    <w:rsid w:val="00EC1763"/>
+    <w:rPr>
+      <w:i/>
+      <w:iCs/>
+      <w:color w:val="808080" w:themeColor="text1" w:themeTint="7F"/>
+    </w:rPr>
+  </w:style>
 </w:styles>
 </file>
 
@@ -17007,7 +17041,7 @@
   <a:extraClrSchemeLst/>
   <a:extLst>
     <a:ext uri="{05A4C25C-085E-4340-85A3-A5531E510DB2}">
-      <thm15:themeFamily xmlns:thm15="http://schemas.microsoft.com/office/thememl/2012/main" xmlns="" name="Office Theme" id="{62F939B6-93AF-4DB8-9C6B-D6C7DFDC589F}" vid="{4A3C46E8-61CC-4603-A589-7422A47A8E4A}"/>
+      <thm15:themeFamily xmlns="" xmlns:thm15="http://schemas.microsoft.com/office/thememl/2012/main" name="Office Theme" id="{62F939B6-93AF-4DB8-9C6B-D6C7DFDC589F}" vid="{4A3C46E8-61CC-4603-A589-7422A47A8E4A}"/>
     </a:ext>
   </a:extLst>
 </a:theme>
@@ -17018,7 +17052,7 @@
 </file>
 
 <file path=customXml/itemProps1.xml><?xml version="1.0" encoding="utf-8"?>
-<ds:datastoreItem xmlns:ds="http://schemas.openxmlformats.org/officeDocument/2006/customXml" ds:itemID="{B6056611-2D39-400D-8E6C-D98C3340C6BD}">
+<ds:datastoreItem xmlns:ds="http://schemas.openxmlformats.org/officeDocument/2006/customXml" ds:itemID="{4F31F63E-F593-4746-9D54-D80649EB458E}">
   <ds:schemaRefs>
     <ds:schemaRef ds:uri="http://schemas.openxmlformats.org/officeDocument/2006/bibliography"/>
   </ds:schemaRefs>

</xml_diff>